<commit_message>
Figure out range of completion reward
</commit_message>
<xml_diff>
--- a/March 2023/Waypoints Model/Reward Function Planning.docx
+++ b/March 2023/Waypoints Model/Reward Function Planning.docx
@@ -5,15 +5,25 @@
     <w:p/>
     <w:p>
       <w:r>
-        <w:t>Don’t touch the speed parameter or else it wont slow down around corners</w:t>
+        <w:t xml:space="preserve">Don’t touch the speed parameter or else it wont slow down around </w:t>
       </w:r>
+      <w:proofErr w:type="gramStart"/>
+      <w:r>
+        <w:t>corners</w:t>
+      </w:r>
+      <w:proofErr w:type="gramEnd"/>
     </w:p>
     <w:p/>
     <w:p/>
     <w:p>
       <w:r>
-        <w:t>Heavy penalize for being off track</w:t>
+        <w:t xml:space="preserve">Heavy penalize for being off </w:t>
       </w:r>
+      <w:proofErr w:type="gramStart"/>
+      <w:r>
+        <w:t>track</w:t>
+      </w:r>
+      <w:proofErr w:type="gramEnd"/>
     </w:p>
     <w:p>
       <w:pPr>
@@ -24,13 +34,26 @@
         </w:numPr>
       </w:pPr>
       <w:r>
-        <w:t>If off track then reward = 0.01</w:t>
+        <w:t xml:space="preserve">If off </w:t>
+      </w:r>
+      <w:proofErr w:type="gramStart"/>
+      <w:r>
+        <w:t>track</w:t>
+      </w:r>
+      <w:proofErr w:type="gramEnd"/>
+      <w:r>
+        <w:t xml:space="preserve"> then reward = 0.01</w:t>
       </w:r>
     </w:p>
     <w:p>
       <w:r>
-        <w:t>Follow racing line</w:t>
+        <w:t xml:space="preserve">Follow racing </w:t>
       </w:r>
+      <w:proofErr w:type="gramStart"/>
+      <w:r>
+        <w:t>line</w:t>
+      </w:r>
+      <w:proofErr w:type="gramEnd"/>
     </w:p>
     <w:p>
       <w:pPr>
@@ -41,8 +64,13 @@
         </w:numPr>
       </w:pPr>
       <w:r>
-        <w:t>Give more reward the closer to the racing line</w:t>
+        <w:t xml:space="preserve">Give more reward the closer to the racing </w:t>
       </w:r>
+      <w:proofErr w:type="gramStart"/>
+      <w:r>
+        <w:t>line</w:t>
+      </w:r>
+      <w:proofErr w:type="gramEnd"/>
     </w:p>
     <w:p>
       <w:pPr>
@@ -64,15 +92,22 @@
           <w:numId w:val="1"/>
         </w:numPr>
       </w:pPr>
+      <w:bookmarkStart w:id="0" w:name="_Hlk128689495"/>
       <w:r>
         <w:t>((params["progress"] / params["steps"]) * 100)</w:t>
       </w:r>
     </w:p>
+    <w:bookmarkEnd w:id="0"/>
     <w:p/>
     <w:p>
       <w:r>
-        <w:t>Reward for completing a lap</w:t>
+        <w:t xml:space="preserve">Reward for completing a </w:t>
       </w:r>
+      <w:proofErr w:type="gramStart"/>
+      <w:r>
+        <w:t>lap</w:t>
+      </w:r>
+      <w:proofErr w:type="gramEnd"/>
     </w:p>
     <w:p>
       <w:pPr>
@@ -83,9 +118,729 @@
         </w:numPr>
       </w:pPr>
       <w:r>
-        <w:t>add a significant reward when the car completes a lap, so when it reaches 100% progress. The fewer steps it used, the higher this reward is. We can base the reward on the number of steps because the model takes 15±0.5 steps per second</w:t>
+        <w:t xml:space="preserve">add a significant reward when the car completes a lap, so when it reaches 100% progress. The fewer steps it used, the higher this reward is. We can base the reward on the number of steps because the model takes 15±0.5 steps per </w:t>
+      </w:r>
+      <w:proofErr w:type="gramStart"/>
+      <w:r>
+        <w:t>second</w:t>
+      </w:r>
+      <w:proofErr w:type="gramEnd"/>
+    </w:p>
+    <w:p/>
+    <w:p>
+      <w:r>
+        <w:t>Completing The Track Fast:</w:t>
       </w:r>
     </w:p>
+    <w:p>
+      <w:pPr>
+        <w:rPr>
+          <w:rFonts w:ascii="Cambria Math" w:hAnsi="Cambria Math"/>
+          <w:i/>
+        </w:rPr>
+      </w:pPr>
+      <m:oMathPara>
+        <m:oMath>
+          <m:r>
+            <w:rPr>
+              <w:rFonts w:ascii="Cambria Math" w:hAnsi="Cambria Math"/>
+            </w:rPr>
+            <m:t xml:space="preserve">reward = </m:t>
+          </m:r>
+          <m:d>
+            <m:dPr>
+              <m:ctrlPr>
+                <w:rPr>
+                  <w:rFonts w:ascii="Cambria Math" w:hAnsi="Cambria Math"/>
+                  <w:i/>
+                </w:rPr>
+              </m:ctrlPr>
+            </m:dPr>
+            <m:e>
+              <m:f>
+                <m:fPr>
+                  <m:ctrlPr>
+                    <w:rPr>
+                      <w:rFonts w:ascii="Cambria Math" w:hAnsi="Cambria Math"/>
+                      <w:i/>
+                    </w:rPr>
+                  </m:ctrlPr>
+                </m:fPr>
+                <m:num>
+                  <m:r>
+                    <w:rPr>
+                      <w:rFonts w:ascii="Cambria Math" w:hAnsi="Cambria Math"/>
+                    </w:rPr>
+                    <m:t>params</m:t>
+                  </m:r>
+                  <m:d>
+                    <m:dPr>
+                      <m:begChr m:val="["/>
+                      <m:endChr m:val="]"/>
+                      <m:ctrlPr>
+                        <w:rPr>
+                          <w:rFonts w:ascii="Cambria Math" w:hAnsi="Cambria Math"/>
+                          <w:i/>
+                        </w:rPr>
+                      </m:ctrlPr>
+                    </m:dPr>
+                    <m:e>
+                      <m:r>
+                        <m:rPr>
+                          <m:nor/>
+                        </m:rPr>
+                        <w:rPr>
+                          <w:rFonts w:ascii="Cambria Math" w:hAnsi="Cambria Math"/>
+                        </w:rPr>
+                        <m:t>"</m:t>
+                      </m:r>
+                      <m:r>
+                        <m:rPr>
+                          <m:nor/>
+                        </m:rPr>
+                        <w:rPr>
+                          <w:rFonts w:ascii="Cambria Math" w:hAnsi="Cambria Math"/>
+                        </w:rPr>
+                        <m:t>progress</m:t>
+                      </m:r>
+                      <m:r>
+                        <m:rPr>
+                          <m:nor/>
+                        </m:rPr>
+                        <w:rPr>
+                          <w:rFonts w:ascii="Cambria Math" w:hAnsi="Cambria Math"/>
+                        </w:rPr>
+                        <m:t>"</m:t>
+                      </m:r>
+                    </m:e>
+                  </m:d>
+                </m:num>
+                <m:den>
+                  <m:r>
+                    <w:rPr>
+                      <w:rFonts w:ascii="Cambria Math" w:hAnsi="Cambria Math"/>
+                    </w:rPr>
+                    <m:t>params</m:t>
+                  </m:r>
+                  <m:d>
+                    <m:dPr>
+                      <m:begChr m:val="["/>
+                      <m:endChr m:val="]"/>
+                      <m:ctrlPr>
+                        <w:rPr>
+                          <w:rFonts w:ascii="Cambria Math" w:hAnsi="Cambria Math"/>
+                          <w:i/>
+                        </w:rPr>
+                      </m:ctrlPr>
+                    </m:dPr>
+                    <m:e>
+                      <m:r>
+                        <m:rPr>
+                          <m:nor/>
+                        </m:rPr>
+                        <w:rPr>
+                          <w:rFonts w:ascii="Cambria Math" w:hAnsi="Cambria Math"/>
+                        </w:rPr>
+                        <m:t>"</m:t>
+                      </m:r>
+                      <m:r>
+                        <m:rPr>
+                          <m:nor/>
+                        </m:rPr>
+                        <w:rPr>
+                          <w:rFonts w:ascii="Cambria Math" w:hAnsi="Cambria Math"/>
+                        </w:rPr>
+                        <m:t>steps</m:t>
+                      </m:r>
+                      <m:r>
+                        <m:rPr>
+                          <m:nor/>
+                        </m:rPr>
+                        <w:rPr>
+                          <w:rFonts w:ascii="Cambria Math" w:hAnsi="Cambria Math"/>
+                        </w:rPr>
+                        <m:t>"</m:t>
+                      </m:r>
+                    </m:e>
+                  </m:d>
+                </m:den>
+              </m:f>
+              <m:r>
+                <w:rPr>
+                  <w:rFonts w:ascii="Cambria Math" w:hAnsi="Cambria Math"/>
+                </w:rPr>
+                <m:t xml:space="preserve"> </m:t>
+              </m:r>
+            </m:e>
+          </m:d>
+          <m:r>
+            <w:rPr>
+              <w:rFonts w:ascii="Cambria Math" w:hAnsi="Cambria Math"/>
+            </w:rPr>
+            <m:t xml:space="preserve"> * 100</m:t>
+          </m:r>
+          <m:r>
+            <w:rPr>
+              <w:rFonts w:ascii="Cambria Math" w:hAnsi="Cambria Math"/>
+            </w:rPr>
+            <w:br/>
+          </m:r>
+        </m:oMath>
+        <m:oMath>
+          <m:r>
+            <w:rPr>
+              <w:rFonts w:ascii="Cambria Math" w:hAnsi="Cambria Math"/>
+            </w:rPr>
+            <m:t xml:space="preserve"> 0</m:t>
+          </m:r>
+          <m:r>
+            <w:rPr>
+              <w:rFonts w:ascii="Cambria Math" w:hAnsi="Cambria Math"/>
+            </w:rPr>
+            <m:t>≤</m:t>
+          </m:r>
+          <m:r>
+            <w:rPr>
+              <w:rFonts w:ascii="Cambria Math" w:hAnsi="Cambria Math"/>
+            </w:rPr>
+            <m:t>params</m:t>
+          </m:r>
+          <m:d>
+            <m:dPr>
+              <m:begChr m:val="["/>
+              <m:endChr m:val="]"/>
+              <m:ctrlPr>
+                <w:rPr>
+                  <w:rFonts w:ascii="Cambria Math" w:hAnsi="Cambria Math"/>
+                  <w:i/>
+                </w:rPr>
+              </m:ctrlPr>
+            </m:dPr>
+            <m:e>
+              <m:r>
+                <m:rPr>
+                  <m:nor/>
+                </m:rPr>
+                <w:rPr>
+                  <w:rFonts w:ascii="Cambria Math" w:hAnsi="Cambria Math"/>
+                </w:rPr>
+                <m:t>"</m:t>
+              </m:r>
+              <m:r>
+                <m:rPr>
+                  <m:nor/>
+                </m:rPr>
+                <w:rPr>
+                  <w:rFonts w:ascii="Cambria Math" w:hAnsi="Cambria Math"/>
+                </w:rPr>
+                <m:t>progress</m:t>
+              </m:r>
+              <m:r>
+                <m:rPr>
+                  <m:nor/>
+                </m:rPr>
+                <w:rPr>
+                  <w:rFonts w:ascii="Cambria Math" w:hAnsi="Cambria Math"/>
+                </w:rPr>
+                <m:t>"</m:t>
+              </m:r>
+            </m:e>
+          </m:d>
+          <m:r>
+            <w:rPr>
+              <w:rFonts w:ascii="Cambria Math" w:hAnsi="Cambria Math"/>
+            </w:rPr>
+            <m:t>≤100</m:t>
+          </m:r>
+          <m:r>
+            <w:rPr>
+              <w:rFonts w:ascii="Cambria Math" w:hAnsi="Cambria Math"/>
+            </w:rPr>
+            <w:br/>
+          </m:r>
+        </m:oMath>
+        <m:oMath>
+          <m:r>
+            <w:rPr>
+              <w:rFonts w:ascii="Cambria Math" w:hAnsi="Cambria Math"/>
+            </w:rPr>
+            <m:t>0</m:t>
+          </m:r>
+          <m:r>
+            <w:rPr>
+              <w:rFonts w:ascii="Cambria Math" w:hAnsi="Cambria Math"/>
+            </w:rPr>
+            <m:t>≤</m:t>
+          </m:r>
+          <m:r>
+            <w:rPr>
+              <w:rFonts w:ascii="Cambria Math" w:hAnsi="Cambria Math"/>
+            </w:rPr>
+            <m:t>params</m:t>
+          </m:r>
+          <m:d>
+            <m:dPr>
+              <m:begChr m:val="["/>
+              <m:endChr m:val="]"/>
+              <m:ctrlPr>
+                <w:rPr>
+                  <w:rFonts w:ascii="Cambria Math" w:hAnsi="Cambria Math"/>
+                  <w:i/>
+                </w:rPr>
+              </m:ctrlPr>
+            </m:dPr>
+            <m:e>
+              <m:r>
+                <m:rPr>
+                  <m:nor/>
+                </m:rPr>
+                <w:rPr>
+                  <w:rFonts w:ascii="Cambria Math" w:hAnsi="Cambria Math"/>
+                </w:rPr>
+                <m:t>"</m:t>
+              </m:r>
+              <m:r>
+                <m:rPr>
+                  <m:nor/>
+                </m:rPr>
+                <w:rPr>
+                  <w:rFonts w:ascii="Cambria Math" w:hAnsi="Cambria Math"/>
+                </w:rPr>
+                <m:t>steps</m:t>
+              </m:r>
+              <m:r>
+                <m:rPr>
+                  <m:nor/>
+                </m:rPr>
+                <w:rPr>
+                  <w:rFonts w:ascii="Cambria Math" w:hAnsi="Cambria Math"/>
+                </w:rPr>
+                <m:t>"</m:t>
+              </m:r>
+            </m:e>
+          </m:d>
+          <m:r>
+            <w:rPr>
+              <w:rFonts w:ascii="Cambria Math" w:hAnsi="Cambria Math"/>
+            </w:rPr>
+            <m:t>≤</m:t>
+          </m:r>
+          <m:sSub>
+            <m:sSubPr>
+              <m:ctrlPr>
+                <w:rPr>
+                  <w:rFonts w:ascii="Cambria Math" w:hAnsi="Cambria Math"/>
+                  <w:i/>
+                </w:rPr>
+              </m:ctrlPr>
+            </m:sSubPr>
+            <m:e>
+              <m:r>
+                <w:rPr>
+                  <w:rFonts w:ascii="Cambria Math" w:hAnsi="Cambria Math"/>
+                </w:rPr>
+                <m:t>N</m:t>
+              </m:r>
+            </m:e>
+            <m:sub>
+              <m:r>
+                <w:rPr>
+                  <w:rFonts w:ascii="Cambria Math" w:hAnsi="Cambria Math"/>
+                </w:rPr>
+                <m:t>step</m:t>
+              </m:r>
+            </m:sub>
+          </m:sSub>
+          <m:r>
+            <w:rPr>
+              <w:rFonts w:ascii="Cambria Math" w:hAnsi="Cambria Math"/>
+            </w:rPr>
+            <w:br/>
+          </m:r>
+        </m:oMath>
+        <m:oMath>
+          <m:r>
+            <w:rPr>
+              <w:rFonts w:ascii="Cambria Math" w:hAnsi="Cambria Math"/>
+            </w:rPr>
+            <m:t>0</m:t>
+          </m:r>
+          <m:r>
+            <w:rPr>
+              <w:rFonts w:ascii="Cambria Math" w:hAnsi="Cambria Math"/>
+            </w:rPr>
+            <m:t>≤</m:t>
+          </m:r>
+          <m:sSub>
+            <m:sSubPr>
+              <m:ctrlPr>
+                <w:rPr>
+                  <w:rFonts w:ascii="Cambria Math" w:hAnsi="Cambria Math"/>
+                  <w:i/>
+                </w:rPr>
+              </m:ctrlPr>
+            </m:sSubPr>
+            <m:e>
+              <m:r>
+                <w:rPr>
+                  <w:rFonts w:ascii="Cambria Math" w:hAnsi="Cambria Math"/>
+                </w:rPr>
+                <m:t>N</m:t>
+              </m:r>
+            </m:e>
+            <m:sub>
+              <m:r>
+                <w:rPr>
+                  <w:rFonts w:ascii="Cambria Math" w:hAnsi="Cambria Math"/>
+                </w:rPr>
+                <m:t>step</m:t>
+              </m:r>
+            </m:sub>
+          </m:sSub>
+          <m:r>
+            <w:rPr>
+              <w:rFonts w:ascii="Cambria Math" w:hAnsi="Cambria Math"/>
+            </w:rPr>
+            <m:t>≤</m:t>
+          </m:r>
+          <m:r>
+            <w:rPr>
+              <w:rFonts w:ascii="Cambria Math" w:hAnsi="Cambria Math"/>
+            </w:rPr>
+            <m:t>seconds</m:t>
+          </m:r>
+          <m:r>
+            <w:rPr>
+              <w:rFonts w:ascii="Cambria Math" w:hAnsi="Cambria Math"/>
+            </w:rPr>
+            <m:t>*15</m:t>
+          </m:r>
+          <m:r>
+            <w:rPr>
+              <w:rFonts w:ascii="Cambria Math" w:hAnsi="Cambria Math"/>
+            </w:rPr>
+            <w:br/>
+          </m:r>
+        </m:oMath>
+        <m:oMath>
+          <m:r>
+            <w:rPr>
+              <w:rFonts w:ascii="Cambria Math" w:hAnsi="Cambria Math"/>
+            </w:rPr>
+            <m:t>Worst Assumption</m:t>
+          </m:r>
+          <m:r>
+            <w:rPr>
+              <w:rFonts w:ascii="Cambria Math" w:eastAsiaTheme="minorEastAsia" w:hAnsi="Cambria Math"/>
+            </w:rPr>
+            <m:t xml:space="preserve"> 0</m:t>
+          </m:r>
+          <m:r>
+            <w:rPr>
+              <w:rFonts w:ascii="Cambria Math" w:hAnsi="Cambria Math"/>
+            </w:rPr>
+            <m:t>≤</m:t>
+          </m:r>
+          <m:r>
+            <w:rPr>
+              <w:rFonts w:ascii="Cambria Math" w:eastAsiaTheme="minorEastAsia" w:hAnsi="Cambria Math"/>
+            </w:rPr>
+            <m:t>seconds</m:t>
+          </m:r>
+          <m:r>
+            <w:rPr>
+              <w:rFonts w:ascii="Cambria Math" w:hAnsi="Cambria Math"/>
+            </w:rPr>
+            <m:t>≤</m:t>
+          </m:r>
+          <m:r>
+            <w:rPr>
+              <w:rFonts w:ascii="Cambria Math" w:hAnsi="Cambria Math"/>
+            </w:rPr>
+            <m:t>330</m:t>
+          </m:r>
+          <m:r>
+            <w:rPr>
+              <w:rFonts w:ascii="Cambria Math" w:hAnsi="Cambria Math"/>
+            </w:rPr>
+            <w:br/>
+          </m:r>
+        </m:oMath>
+        <m:oMath>
+          <m:r>
+            <w:rPr>
+              <w:rFonts w:ascii="Cambria Math" w:hAnsi="Cambria Math"/>
+            </w:rPr>
+            <m:t>Medium</m:t>
+          </m:r>
+          <m:r>
+            <w:rPr>
+              <w:rFonts w:ascii="Cambria Math" w:hAnsi="Cambria Math"/>
+            </w:rPr>
+            <m:t xml:space="preserve"> Assumption</m:t>
+          </m:r>
+          <m:r>
+            <w:rPr>
+              <w:rFonts w:ascii="Cambria Math" w:eastAsiaTheme="minorEastAsia" w:hAnsi="Cambria Math"/>
+            </w:rPr>
+            <m:t xml:space="preserve"> 0</m:t>
+          </m:r>
+          <m:r>
+            <w:rPr>
+              <w:rFonts w:ascii="Cambria Math" w:hAnsi="Cambria Math"/>
+            </w:rPr>
+            <m:t>≤</m:t>
+          </m:r>
+          <m:r>
+            <w:rPr>
+              <w:rFonts w:ascii="Cambria Math" w:eastAsiaTheme="minorEastAsia" w:hAnsi="Cambria Math"/>
+            </w:rPr>
+            <m:t>seconds</m:t>
+          </m:r>
+          <m:r>
+            <w:rPr>
+              <w:rFonts w:ascii="Cambria Math" w:hAnsi="Cambria Math"/>
+            </w:rPr>
+            <m:t>≤</m:t>
+          </m:r>
+          <m:r>
+            <w:rPr>
+              <w:rFonts w:ascii="Cambria Math" w:hAnsi="Cambria Math"/>
+            </w:rPr>
+            <m:t>240</m:t>
+          </m:r>
+          <m:r>
+            <w:rPr>
+              <w:rFonts w:ascii="Cambria Math" w:hAnsi="Cambria Math"/>
+            </w:rPr>
+            <w:br/>
+          </m:r>
+        </m:oMath>
+        <m:oMath>
+          <m:r>
+            <w:rPr>
+              <w:rFonts w:ascii="Cambria Math" w:hAnsi="Cambria Math"/>
+            </w:rPr>
+            <m:t>Best</m:t>
+          </m:r>
+          <m:r>
+            <w:rPr>
+              <w:rFonts w:ascii="Cambria Math" w:hAnsi="Cambria Math"/>
+            </w:rPr>
+            <m:t xml:space="preserve"> Assumption</m:t>
+          </m:r>
+          <m:r>
+            <w:rPr>
+              <w:rFonts w:ascii="Cambria Math" w:eastAsiaTheme="minorEastAsia" w:hAnsi="Cambria Math"/>
+            </w:rPr>
+            <m:t xml:space="preserve"> 0</m:t>
+          </m:r>
+          <m:r>
+            <w:rPr>
+              <w:rFonts w:ascii="Cambria Math" w:hAnsi="Cambria Math"/>
+            </w:rPr>
+            <m:t>≤</m:t>
+          </m:r>
+          <m:r>
+            <w:rPr>
+              <w:rFonts w:ascii="Cambria Math" w:eastAsiaTheme="minorEastAsia" w:hAnsi="Cambria Math"/>
+            </w:rPr>
+            <m:t>seconds</m:t>
+          </m:r>
+          <m:r>
+            <w:rPr>
+              <w:rFonts w:ascii="Cambria Math" w:hAnsi="Cambria Math"/>
+            </w:rPr>
+            <m:t>≤</m:t>
+          </m:r>
+          <m:r>
+            <w:rPr>
+              <w:rFonts w:ascii="Cambria Math" w:hAnsi="Cambria Math"/>
+            </w:rPr>
+            <m:t>180</m:t>
+          </m:r>
+          <m:r>
+            <w:rPr>
+              <w:rFonts w:ascii="Cambria Math" w:hAnsi="Cambria Math"/>
+            </w:rPr>
+            <w:br/>
+          </m:r>
+        </m:oMath>
+        <m:oMath>
+          <m:r>
+            <w:rPr>
+              <w:rFonts w:ascii="Cambria Math" w:hAnsi="Cambria Math"/>
+            </w:rPr>
+            <m:t xml:space="preserve">Worst Assumption </m:t>
+          </m:r>
+          <m:r>
+            <w:rPr>
+              <w:rFonts w:ascii="Cambria Math" w:eastAsiaTheme="minorEastAsia" w:hAnsi="Cambria Math"/>
+            </w:rPr>
+            <m:t>0</m:t>
+          </m:r>
+          <m:r>
+            <w:rPr>
+              <w:rFonts w:ascii="Cambria Math" w:hAnsi="Cambria Math"/>
+            </w:rPr>
+            <m:t>≤</m:t>
+          </m:r>
+          <m:sSub>
+            <m:sSubPr>
+              <m:ctrlPr>
+                <w:rPr>
+                  <w:rFonts w:ascii="Cambria Math" w:eastAsiaTheme="minorEastAsia" w:hAnsi="Cambria Math"/>
+                  <w:i/>
+                </w:rPr>
+              </m:ctrlPr>
+            </m:sSubPr>
+            <m:e>
+              <m:r>
+                <w:rPr>
+                  <w:rFonts w:ascii="Cambria Math" w:eastAsiaTheme="minorEastAsia" w:hAnsi="Cambria Math"/>
+                </w:rPr>
+                <m:t>N</m:t>
+              </m:r>
+              <m:ctrlPr>
+                <w:rPr>
+                  <w:rFonts w:ascii="Cambria Math" w:hAnsi="Cambria Math"/>
+                  <w:i/>
+                </w:rPr>
+              </m:ctrlPr>
+            </m:e>
+            <m:sub>
+              <m:r>
+                <w:rPr>
+                  <w:rFonts w:ascii="Cambria Math" w:eastAsiaTheme="minorEastAsia" w:hAnsi="Cambria Math"/>
+                </w:rPr>
+                <m:t>step</m:t>
+              </m:r>
+            </m:sub>
+          </m:sSub>
+          <m:r>
+            <w:rPr>
+              <w:rFonts w:ascii="Cambria Math" w:hAnsi="Cambria Math"/>
+            </w:rPr>
+            <m:t>≤</m:t>
+          </m:r>
+          <m:r>
+            <w:rPr>
+              <w:rFonts w:ascii="Cambria Math" w:hAnsi="Cambria Math"/>
+            </w:rPr>
+            <m:t>5000</m:t>
+          </m:r>
+          <m:r>
+            <w:rPr>
+              <w:rFonts w:ascii="Cambria Math" w:hAnsi="Cambria Math"/>
+            </w:rPr>
+            <w:br/>
+          </m:r>
+        </m:oMath>
+        <m:oMath>
+          <m:r>
+            <w:rPr>
+              <w:rFonts w:ascii="Cambria Math" w:hAnsi="Cambria Math"/>
+            </w:rPr>
+            <m:t>Assuming each lap takes</m:t>
+          </m:r>
+          <m:f>
+            <m:fPr>
+              <m:ctrlPr>
+                <w:rPr>
+                  <w:rFonts w:ascii="Cambria Math" w:hAnsi="Cambria Math"/>
+                  <w:i/>
+                </w:rPr>
+              </m:ctrlPr>
+            </m:fPr>
+            <m:num>
+              <m:r>
+                <w:rPr>
+                  <w:rFonts w:ascii="Cambria Math" w:hAnsi="Cambria Math"/>
+                </w:rPr>
+                <m:t>1</m:t>
+              </m:r>
+            </m:num>
+            <m:den>
+              <m:r>
+                <w:rPr>
+                  <w:rFonts w:ascii="Cambria Math" w:hAnsi="Cambria Math"/>
+                </w:rPr>
+                <m:t>3</m:t>
+              </m:r>
+            </m:den>
+          </m:f>
+          <m:r>
+            <w:rPr>
+              <w:rFonts w:ascii="Cambria Math" w:hAnsi="Cambria Math"/>
+            </w:rPr>
+            <m:t xml:space="preserve">of the time </m:t>
+          </m:r>
+          <m:d>
+            <m:dPr>
+              <m:ctrlPr>
+                <w:rPr>
+                  <w:rFonts w:ascii="Cambria Math" w:hAnsi="Cambria Math"/>
+                  <w:i/>
+                </w:rPr>
+              </m:ctrlPr>
+            </m:dPr>
+            <m:e>
+              <m:r>
+                <w:rPr>
+                  <w:rFonts w:ascii="Cambria Math" w:hAnsi="Cambria Math"/>
+                </w:rPr>
+                <m:t>1667 steps</m:t>
+              </m:r>
+            </m:e>
+          </m:d>
+          <m:r>
+            <w:rPr>
+              <w:rFonts w:ascii="Cambria Math" w:hAnsi="Cambria Math"/>
+            </w:rPr>
+            <w:br/>
+          </m:r>
+        </m:oMath>
+        <m:oMath>
+          <m:r>
+            <w:rPr>
+              <w:rFonts w:ascii="Cambria Math" w:hAnsi="Cambria Math"/>
+            </w:rPr>
+            <m:t>6</m:t>
+          </m:r>
+          <m:r>
+            <w:rPr>
+              <w:rFonts w:ascii="Cambria Math" w:hAnsi="Cambria Math"/>
+            </w:rPr>
+            <m:t>≤</m:t>
+          </m:r>
+          <m:r>
+            <w:rPr>
+              <w:rFonts w:ascii="Cambria Math" w:hAnsi="Cambria Math"/>
+            </w:rPr>
+            <m:t>reward</m:t>
+          </m:r>
+          <m:r>
+            <w:rPr>
+              <w:rFonts w:ascii="Cambria Math" w:hAnsi="Cambria Math"/>
+            </w:rPr>
+            <m:t>≤</m:t>
+          </m:r>
+          <m:r>
+            <w:rPr>
+              <w:rFonts w:ascii="Cambria Math" w:hAnsi="Cambria Math"/>
+            </w:rPr>
+            <m:t>12</m:t>
+          </m:r>
+          <m:r>
+            <w:rPr>
+              <w:rFonts w:ascii="Cambria Math" w:hAnsi="Cambria Math"/>
+            </w:rPr>
+            <w:br/>
+          </m:r>
+        </m:oMath>
+      </m:oMathPara>
+    </w:p>
+    <w:p/>
     <w:sectPr>
       <w:pgSz w:w="12240" w:h="15840"/>
       <w:pgMar w:top="1440" w:right="1440" w:bottom="1440" w:left="1440" w:header="708" w:footer="708" w:gutter="0"/>
@@ -735,7 +1490,6 @@
   <w:style w:type="character" w:default="1" w:styleId="DefaultParagraphFont">
     <w:name w:val="Default Paragraph Font"/>
     <w:uiPriority w:val="1"/>
-    <w:semiHidden/>
     <w:unhideWhenUsed/>
   </w:style>
   <w:style w:type="table" w:default="1" w:styleId="TableNormal">
@@ -769,6 +1523,16 @@
       <w:ind w:left="720"/>
       <w:contextualSpacing/>
     </w:pPr>
+  </w:style>
+  <w:style w:type="character" w:styleId="PlaceholderText">
+    <w:name w:val="Placeholder Text"/>
+    <w:basedOn w:val="DefaultParagraphFont"/>
+    <w:uiPriority w:val="99"/>
+    <w:semiHidden/>
+    <w:rsid w:val="007D553C"/>
+    <w:rPr>
+      <w:color w:val="808080"/>
+    </w:rPr>
   </w:style>
 </w:styles>
 </file>

</xml_diff>

<commit_message>
Why bed when I could not
</commit_message>
<xml_diff>
--- a/March 2023/Waypoints Model/Reward Function Planning.docx
+++ b/March 2023/Waypoints Model/Reward Function Planning.docx
@@ -5,25 +5,14 @@
     <w:p/>
     <w:p>
       <w:r>
-        <w:t xml:space="preserve">Don’t touch the speed parameter or else it wont slow down around </w:t>
+        <w:t>Don’t touch the speed parameter or else it wont slow down around corners</w:t>
       </w:r>
-      <w:proofErr w:type="gramStart"/>
-      <w:r>
-        <w:t>corners</w:t>
-      </w:r>
-      <w:proofErr w:type="gramEnd"/>
     </w:p>
-    <w:p/>
     <w:p/>
     <w:p>
       <w:r>
-        <w:t xml:space="preserve">Heavy penalize for being off </w:t>
+        <w:t>Heavy penalize for being off track</w:t>
       </w:r>
-      <w:proofErr w:type="gramStart"/>
-      <w:r>
-        <w:t>track</w:t>
-      </w:r>
-      <w:proofErr w:type="gramEnd"/>
     </w:p>
     <w:p>
       <w:pPr>
@@ -34,26 +23,13 @@
         </w:numPr>
       </w:pPr>
       <w:r>
-        <w:t xml:space="preserve">If off </w:t>
-      </w:r>
-      <w:proofErr w:type="gramStart"/>
-      <w:r>
-        <w:t>track</w:t>
-      </w:r>
-      <w:proofErr w:type="gramEnd"/>
-      <w:r>
-        <w:t xml:space="preserve"> then reward = 0.01</w:t>
+        <w:t>If off track then reward = 0.01</w:t>
       </w:r>
     </w:p>
     <w:p>
       <w:r>
-        <w:t xml:space="preserve">Follow racing </w:t>
+        <w:t>Follow racing line</w:t>
       </w:r>
-      <w:proofErr w:type="gramStart"/>
-      <w:r>
-        <w:t>line</w:t>
-      </w:r>
-      <w:proofErr w:type="gramEnd"/>
     </w:p>
     <w:p>
       <w:pPr>
@@ -64,13 +40,8 @@
         </w:numPr>
       </w:pPr>
       <w:r>
-        <w:t xml:space="preserve">Give more reward the closer to the racing </w:t>
+        <w:t>Give more reward the closer to the racing line</w:t>
       </w:r>
-      <w:proofErr w:type="gramStart"/>
-      <w:r>
-        <w:t>line</w:t>
-      </w:r>
-      <w:proofErr w:type="gramEnd"/>
     </w:p>
     <w:p>
       <w:pPr>
@@ -101,13 +72,8 @@
     <w:p/>
     <w:p>
       <w:r>
-        <w:t xml:space="preserve">Reward for completing a </w:t>
+        <w:t>Reward for completing a lap</w:t>
       </w:r>
-      <w:proofErr w:type="gramStart"/>
-      <w:r>
-        <w:t>lap</w:t>
-      </w:r>
-      <w:proofErr w:type="gramEnd"/>
     </w:p>
     <w:p>
       <w:pPr>
@@ -118,13 +84,8 @@
         </w:numPr>
       </w:pPr>
       <w:r>
-        <w:t xml:space="preserve">add a significant reward when the car completes a lap, so when it reaches 100% progress. The fewer steps it used, the higher this reward is. We can base the reward on the number of steps because the model takes 15±0.5 steps per </w:t>
+        <w:t>add a significant reward when the car completes a lap, so when it reaches 100% progress. The fewer steps it used, the higher this reward is. We can base the reward on the number of steps because the model takes 15±0.5 steps per second</w:t>
       </w:r>
-      <w:proofErr w:type="gramStart"/>
-      <w:r>
-        <w:t>second</w:t>
-      </w:r>
-      <w:proofErr w:type="gramEnd"/>
     </w:p>
     <w:p/>
     <w:p>
@@ -192,25 +153,7 @@
                         <w:rPr>
                           <w:rFonts w:ascii="Cambria Math" w:hAnsi="Cambria Math"/>
                         </w:rPr>
-                        <m:t>"</m:t>
-                      </m:r>
-                      <m:r>
-                        <m:rPr>
-                          <m:nor/>
-                        </m:rPr>
-                        <w:rPr>
-                          <w:rFonts w:ascii="Cambria Math" w:hAnsi="Cambria Math"/>
-                        </w:rPr>
-                        <m:t>progress</m:t>
-                      </m:r>
-                      <m:r>
-                        <m:rPr>
-                          <m:nor/>
-                        </m:rPr>
-                        <w:rPr>
-                          <w:rFonts w:ascii="Cambria Math" w:hAnsi="Cambria Math"/>
-                        </w:rPr>
-                        <m:t>"</m:t>
+                        <m:t>"progress"</m:t>
                       </m:r>
                     </m:e>
                   </m:d>
@@ -241,25 +184,7 @@
                         <w:rPr>
                           <w:rFonts w:ascii="Cambria Math" w:hAnsi="Cambria Math"/>
                         </w:rPr>
-                        <m:t>"</m:t>
-                      </m:r>
-                      <m:r>
-                        <m:rPr>
-                          <m:nor/>
-                        </m:rPr>
-                        <w:rPr>
-                          <w:rFonts w:ascii="Cambria Math" w:hAnsi="Cambria Math"/>
-                        </w:rPr>
-                        <m:t>steps</m:t>
-                      </m:r>
-                      <m:r>
-                        <m:rPr>
-                          <m:nor/>
-                        </m:rPr>
-                        <w:rPr>
-                          <w:rFonts w:ascii="Cambria Math" w:hAnsi="Cambria Math"/>
-                        </w:rPr>
-                        <m:t>"</m:t>
+                        <m:t>"steps"</m:t>
                       </m:r>
                     </m:e>
                   </m:d>
@@ -280,6 +205,9 @@
             <m:t xml:space="preserve"> * 100</m:t>
           </m:r>
           <m:r>
+            <m:rPr>
+              <m:sty m:val="p"/>
+            </m:rPr>
             <w:rPr>
               <w:rFonts w:ascii="Cambria Math" w:hAnsi="Cambria Math"/>
             </w:rPr>
@@ -291,19 +219,7 @@
             <w:rPr>
               <w:rFonts w:ascii="Cambria Math" w:hAnsi="Cambria Math"/>
             </w:rPr>
-            <m:t xml:space="preserve"> 0</m:t>
-          </m:r>
-          <m:r>
-            <w:rPr>
-              <w:rFonts w:ascii="Cambria Math" w:hAnsi="Cambria Math"/>
-            </w:rPr>
-            <m:t>≤</m:t>
-          </m:r>
-          <m:r>
-            <w:rPr>
-              <w:rFonts w:ascii="Cambria Math" w:hAnsi="Cambria Math"/>
-            </w:rPr>
-            <m:t>params</m:t>
+            <m:t xml:space="preserve"> 0≤params</m:t>
           </m:r>
           <m:d>
             <m:dPr>
@@ -324,25 +240,7 @@
                 <w:rPr>
                   <w:rFonts w:ascii="Cambria Math" w:hAnsi="Cambria Math"/>
                 </w:rPr>
-                <m:t>"</m:t>
-              </m:r>
-              <m:r>
-                <m:rPr>
-                  <m:nor/>
-                </m:rPr>
-                <w:rPr>
-                  <w:rFonts w:ascii="Cambria Math" w:hAnsi="Cambria Math"/>
-                </w:rPr>
-                <m:t>progress</m:t>
-              </m:r>
-              <m:r>
-                <m:rPr>
-                  <m:nor/>
-                </m:rPr>
-                <w:rPr>
-                  <w:rFonts w:ascii="Cambria Math" w:hAnsi="Cambria Math"/>
-                </w:rPr>
-                <m:t>"</m:t>
+                <m:t>"progress"</m:t>
               </m:r>
             </m:e>
           </m:d>
@@ -353,6 +251,9 @@
             <m:t>≤100</m:t>
           </m:r>
           <m:r>
+            <m:rPr>
+              <m:sty m:val="p"/>
+            </m:rPr>
             <w:rPr>
               <w:rFonts w:ascii="Cambria Math" w:hAnsi="Cambria Math"/>
             </w:rPr>
@@ -364,19 +265,7 @@
             <w:rPr>
               <w:rFonts w:ascii="Cambria Math" w:hAnsi="Cambria Math"/>
             </w:rPr>
-            <m:t>0</m:t>
-          </m:r>
-          <m:r>
-            <w:rPr>
-              <w:rFonts w:ascii="Cambria Math" w:hAnsi="Cambria Math"/>
-            </w:rPr>
-            <m:t>≤</m:t>
-          </m:r>
-          <m:r>
-            <w:rPr>
-              <w:rFonts w:ascii="Cambria Math" w:hAnsi="Cambria Math"/>
-            </w:rPr>
-            <m:t>params</m:t>
+            <m:t>0≤params</m:t>
           </m:r>
           <m:d>
             <m:dPr>
@@ -397,25 +286,7 @@
                 <w:rPr>
                   <w:rFonts w:ascii="Cambria Math" w:hAnsi="Cambria Math"/>
                 </w:rPr>
-                <m:t>"</m:t>
-              </m:r>
-              <m:r>
-                <m:rPr>
-                  <m:nor/>
-                </m:rPr>
-                <w:rPr>
-                  <w:rFonts w:ascii="Cambria Math" w:hAnsi="Cambria Math"/>
-                </w:rPr>
-                <m:t>steps</m:t>
-              </m:r>
-              <m:r>
-                <m:rPr>
-                  <m:nor/>
-                </m:rPr>
-                <w:rPr>
-                  <w:rFonts w:ascii="Cambria Math" w:hAnsi="Cambria Math"/>
-                </w:rPr>
-                <m:t>"</m:t>
+                <m:t>"steps"</m:t>
               </m:r>
             </m:e>
           </m:d>
@@ -452,6 +323,9 @@
             </m:sub>
           </m:sSub>
           <m:r>
+            <m:rPr>
+              <m:sty m:val="p"/>
+            </m:rPr>
             <w:rPr>
               <w:rFonts w:ascii="Cambria Math" w:hAnsi="Cambria Math"/>
             </w:rPr>
@@ -463,13 +337,7 @@
             <w:rPr>
               <w:rFonts w:ascii="Cambria Math" w:hAnsi="Cambria Math"/>
             </w:rPr>
-            <m:t>0</m:t>
-          </m:r>
-          <m:r>
-            <w:rPr>
-              <w:rFonts w:ascii="Cambria Math" w:hAnsi="Cambria Math"/>
-            </w:rPr>
-            <m:t>≤</m:t>
+            <m:t>0≤</m:t>
           </m:r>
           <m:sSub>
             <m:sSubPr>
@@ -501,21 +369,12 @@
             <w:rPr>
               <w:rFonts w:ascii="Cambria Math" w:hAnsi="Cambria Math"/>
             </w:rPr>
-            <m:t>≤</m:t>
-          </m:r>
-          <m:r>
-            <w:rPr>
-              <w:rFonts w:ascii="Cambria Math" w:hAnsi="Cambria Math"/>
-            </w:rPr>
-            <m:t>seconds</m:t>
-          </m:r>
-          <m:r>
-            <w:rPr>
-              <w:rFonts w:ascii="Cambria Math" w:hAnsi="Cambria Math"/>
-            </w:rPr>
-            <m:t>*15</m:t>
-          </m:r>
-          <m:r>
+            <m:t>≤seconds*15</m:t>
+          </m:r>
+          <m:r>
+            <m:rPr>
+              <m:sty m:val="p"/>
+            </m:rPr>
             <w:rPr>
               <w:rFonts w:ascii="Cambria Math" w:hAnsi="Cambria Math"/>
             </w:rPr>
@@ -551,15 +410,12 @@
             <w:rPr>
               <w:rFonts w:ascii="Cambria Math" w:hAnsi="Cambria Math"/>
             </w:rPr>
-            <m:t>≤</m:t>
-          </m:r>
-          <m:r>
-            <w:rPr>
-              <w:rFonts w:ascii="Cambria Math" w:hAnsi="Cambria Math"/>
-            </w:rPr>
-            <m:t>330</m:t>
-          </m:r>
-          <m:r>
+            <m:t>≤330</m:t>
+          </m:r>
+          <m:r>
+            <m:rPr>
+              <m:sty m:val="p"/>
+            </m:rPr>
             <w:rPr>
               <w:rFonts w:ascii="Cambria Math" w:hAnsi="Cambria Math"/>
             </w:rPr>
@@ -571,13 +427,7 @@
             <w:rPr>
               <w:rFonts w:ascii="Cambria Math" w:hAnsi="Cambria Math"/>
             </w:rPr>
-            <m:t>Medium</m:t>
-          </m:r>
-          <m:r>
-            <w:rPr>
-              <w:rFonts w:ascii="Cambria Math" w:hAnsi="Cambria Math"/>
-            </w:rPr>
-            <m:t xml:space="preserve"> Assumption</m:t>
+            <m:t>Medium Assumption</m:t>
           </m:r>
           <m:r>
             <w:rPr>
@@ -601,15 +451,12 @@
             <w:rPr>
               <w:rFonts w:ascii="Cambria Math" w:hAnsi="Cambria Math"/>
             </w:rPr>
-            <m:t>≤</m:t>
-          </m:r>
-          <m:r>
-            <w:rPr>
-              <w:rFonts w:ascii="Cambria Math" w:hAnsi="Cambria Math"/>
-            </w:rPr>
-            <m:t>240</m:t>
-          </m:r>
-          <m:r>
+            <m:t>≤240</m:t>
+          </m:r>
+          <m:r>
+            <m:rPr>
+              <m:sty m:val="p"/>
+            </m:rPr>
             <w:rPr>
               <w:rFonts w:ascii="Cambria Math" w:hAnsi="Cambria Math"/>
             </w:rPr>
@@ -621,13 +468,7 @@
             <w:rPr>
               <w:rFonts w:ascii="Cambria Math" w:hAnsi="Cambria Math"/>
             </w:rPr>
-            <m:t>Best</m:t>
-          </m:r>
-          <m:r>
-            <w:rPr>
-              <w:rFonts w:ascii="Cambria Math" w:hAnsi="Cambria Math"/>
-            </w:rPr>
-            <m:t xml:space="preserve"> Assumption</m:t>
+            <m:t>Best Assumption</m:t>
           </m:r>
           <m:r>
             <w:rPr>
@@ -651,15 +492,12 @@
             <w:rPr>
               <w:rFonts w:ascii="Cambria Math" w:hAnsi="Cambria Math"/>
             </w:rPr>
-            <m:t>≤</m:t>
-          </m:r>
-          <m:r>
-            <w:rPr>
-              <w:rFonts w:ascii="Cambria Math" w:hAnsi="Cambria Math"/>
-            </w:rPr>
-            <m:t>180</m:t>
-          </m:r>
-          <m:r>
+            <m:t>≤180</m:t>
+          </m:r>
+          <m:r>
+            <m:rPr>
+              <m:sty m:val="p"/>
+            </m:rPr>
             <w:rPr>
               <w:rFonts w:ascii="Cambria Math" w:hAnsi="Cambria Math"/>
             </w:rPr>
@@ -721,15 +559,12 @@
             <w:rPr>
               <w:rFonts w:ascii="Cambria Math" w:hAnsi="Cambria Math"/>
             </w:rPr>
-            <m:t>≤</m:t>
-          </m:r>
-          <m:r>
-            <w:rPr>
-              <w:rFonts w:ascii="Cambria Math" w:hAnsi="Cambria Math"/>
-            </w:rPr>
-            <m:t>5000</m:t>
-          </m:r>
-          <m:r>
+            <m:t>≤5000</m:t>
+          </m:r>
+          <m:r>
+            <m:rPr>
+              <m:sty m:val="p"/>
+            </m:rPr>
             <w:rPr>
               <w:rFonts w:ascii="Cambria Math" w:hAnsi="Cambria Math"/>
             </w:rPr>
@@ -794,6 +629,9 @@
             </m:e>
           </m:d>
           <m:r>
+            <m:rPr>
+              <m:sty m:val="p"/>
+            </m:rPr>
             <w:rPr>
               <w:rFonts w:ascii="Cambria Math" w:hAnsi="Cambria Math"/>
             </w:rPr>
@@ -805,7 +643,214 @@
             <w:rPr>
               <w:rFonts w:ascii="Cambria Math" w:hAnsi="Cambria Math"/>
             </w:rPr>
-            <m:t>6</m:t>
+            <m:t>0</m:t>
+          </m:r>
+          <m:r>
+            <w:rPr>
+              <w:rFonts w:ascii="Cambria Math" w:hAnsi="Cambria Math"/>
+            </w:rPr>
+            <m:t>≤reward≤1</m:t>
+          </m:r>
+          <m:r>
+            <w:rPr>
+              <w:rFonts w:ascii="Cambria Math" w:hAnsi="Cambria Math"/>
+            </w:rPr>
+            <m:t>5</m:t>
+          </m:r>
+          <m:r>
+            <m:rPr>
+              <m:sty m:val="p"/>
+            </m:rPr>
+            <w:rPr>
+              <w:rFonts w:ascii="Cambria Math" w:hAnsi="Cambria Math"/>
+            </w:rPr>
+            <w:br/>
+          </m:r>
+        </m:oMath>
+      </m:oMathPara>
+    </w:p>
+    <w:p>
+      <w:r>
+        <w:t>Racing Line</w:t>
+      </w:r>
+    </w:p>
+    <w:p>
+      <m:oMathPara>
+        <m:oMath>
+          <m:r>
+            <w:rPr>
+              <w:rFonts w:ascii="Cambria Math" w:hAnsi="Cambria Math"/>
+            </w:rPr>
+            <m:t>distanc</m:t>
+          </m:r>
+          <m:sSub>
+            <m:sSubPr>
+              <m:ctrlPr>
+                <w:rPr>
+                  <w:rFonts w:ascii="Cambria Math" w:hAnsi="Cambria Math"/>
+                  <w:i/>
+                </w:rPr>
+              </m:ctrlPr>
+            </m:sSubPr>
+            <m:e>
+              <m:r>
+                <w:rPr>
+                  <w:rFonts w:ascii="Cambria Math" w:hAnsi="Cambria Math"/>
+                </w:rPr>
+                <m:t>e</m:t>
+              </m:r>
+            </m:e>
+            <m:sub>
+              <m:r>
+                <w:rPr>
+                  <w:rFonts w:ascii="Cambria Math" w:hAnsi="Cambria Math"/>
+                </w:rPr>
+                <m:t>reward</m:t>
+              </m:r>
+            </m:sub>
+          </m:sSub>
+          <m:r>
+            <w:rPr>
+              <w:rFonts w:ascii="Cambria Math" w:hAnsi="Cambria Math"/>
+            </w:rPr>
+            <m:t xml:space="preserve">= </m:t>
+          </m:r>
+          <m:r>
+            <w:rPr>
+              <w:rFonts w:ascii="Cambria Math" w:hAnsi="Cambria Math"/>
+              <w:color w:val="8888C6"/>
+            </w:rPr>
+            <m:t>max</m:t>
+          </m:r>
+          <m:d>
+            <m:dPr>
+              <m:ctrlPr>
+                <w:rPr>
+                  <w:rFonts w:ascii="Cambria Math" w:hAnsi="Cambria Math"/>
+                  <w:i/>
+                </w:rPr>
+              </m:ctrlPr>
+            </m:dPr>
+            <m:e>
+              <m:r>
+                <w:rPr>
+                  <w:rFonts w:ascii="Cambria Math" w:hAnsi="Cambria Math"/>
+                  <w:color w:val="6897BB"/>
+                </w:rPr>
+                <m:t>1e-3</m:t>
+              </m:r>
+              <m:r>
+                <w:rPr>
+                  <w:rFonts w:ascii="Cambria Math" w:hAnsi="Cambria Math"/>
+                  <w:color w:val="CC7832"/>
+                </w:rPr>
+                <m:t xml:space="preserve">, </m:t>
+              </m:r>
+              <m:r>
+                <w:rPr>
+                  <w:rFonts w:ascii="Cambria Math" w:hAnsi="Cambria Math"/>
+                  <w:color w:val="6897BB"/>
+                </w:rPr>
+                <m:t xml:space="preserve">1 </m:t>
+              </m:r>
+              <m:r>
+                <w:rPr>
+                  <w:rFonts w:ascii="Cambria Math" w:hAnsi="Cambria Math"/>
+                </w:rPr>
+                <m:t xml:space="preserve">- </m:t>
+              </m:r>
+              <m:d>
+                <m:dPr>
+                  <m:ctrlPr>
+                    <w:rPr>
+                      <w:rFonts w:ascii="Cambria Math" w:hAnsi="Cambria Math"/>
+                      <w:i/>
+                    </w:rPr>
+                  </m:ctrlPr>
+                </m:dPr>
+                <m:e>
+                  <m:f>
+                    <m:fPr>
+                      <m:ctrlPr>
+                        <w:rPr>
+                          <w:rFonts w:ascii="Cambria Math" w:hAnsi="Cambria Math"/>
+                          <w:i/>
+                        </w:rPr>
+                      </m:ctrlPr>
+                    </m:fPr>
+                    <m:num>
+                      <m:r>
+                        <w:rPr>
+                          <w:rFonts w:ascii="Cambria Math" w:hAnsi="Cambria Math"/>
+                        </w:rPr>
+                        <m:t>dist</m:t>
+                      </m:r>
+                    </m:num>
+                    <m:den>
+                      <m:r>
+                        <w:rPr>
+                          <w:rFonts w:ascii="Cambria Math" w:hAnsi="Cambria Math"/>
+                        </w:rPr>
+                        <m:t>trac</m:t>
+                      </m:r>
+                      <m:sSub>
+                        <m:sSubPr>
+                          <m:ctrlPr>
+                            <w:rPr>
+                              <w:rFonts w:ascii="Cambria Math" w:hAnsi="Cambria Math"/>
+                              <w:i/>
+                            </w:rPr>
+                          </m:ctrlPr>
+                        </m:sSubPr>
+                        <m:e>
+                          <m:r>
+                            <w:rPr>
+                              <w:rFonts w:ascii="Cambria Math" w:hAnsi="Cambria Math"/>
+                            </w:rPr>
+                            <m:t>k</m:t>
+                          </m:r>
+                        </m:e>
+                        <m:sub>
+                          <m:r>
+                            <w:rPr>
+                              <w:rFonts w:ascii="Cambria Math" w:hAnsi="Cambria Math"/>
+                            </w:rPr>
+                            <m:t>width</m:t>
+                          </m:r>
+                        </m:sub>
+                      </m:sSub>
+                      <m:r>
+                        <w:rPr>
+                          <w:rFonts w:ascii="Cambria Math" w:hAnsi="Cambria Math"/>
+                        </w:rPr>
+                        <m:t xml:space="preserve">* </m:t>
+                      </m:r>
+                      <m:r>
+                        <w:rPr>
+                          <w:rFonts w:ascii="Cambria Math" w:hAnsi="Cambria Math"/>
+                          <w:color w:val="6897BB"/>
+                        </w:rPr>
+                        <m:t>0.5</m:t>
+                      </m:r>
+                    </m:den>
+                  </m:f>
+                </m:e>
+              </m:d>
+            </m:e>
+          </m:d>
+          <m:r>
+            <w:rPr>
+              <w:rFonts w:ascii="Cambria Math" w:hAnsi="Cambria Math"/>
+            </w:rPr>
+            <w:br/>
+          </m:r>
+        </m:oMath>
+        <m:oMath>
+          <m:r>
+            <w:rPr>
+              <w:rFonts w:ascii="Cambria Math" w:hAnsi="Cambria Math"/>
+            </w:rPr>
+            <m:t>0</m:t>
           </m:r>
           <m:r>
             <w:rPr>
@@ -817,7 +862,7 @@
             <w:rPr>
               <w:rFonts w:ascii="Cambria Math" w:hAnsi="Cambria Math"/>
             </w:rPr>
-            <m:t>reward</m:t>
+            <m:t>dist</m:t>
           </m:r>
           <m:r>
             <w:rPr>
@@ -829,13 +874,117 @@
             <w:rPr>
               <w:rFonts w:ascii="Cambria Math" w:hAnsi="Cambria Math"/>
             </w:rPr>
-            <m:t>12</m:t>
-          </m:r>
-          <m:r>
-            <w:rPr>
-              <w:rFonts w:ascii="Cambria Math" w:hAnsi="Cambria Math"/>
+            <m:t>t</m:t>
+          </m:r>
+          <m:r>
+            <w:rPr>
+              <w:rFonts w:ascii="Cambria Math" w:hAnsi="Cambria Math"/>
+            </w:rPr>
+            <m:t>rac</m:t>
+          </m:r>
+          <m:sSub>
+            <m:sSubPr>
+              <m:ctrlPr>
+                <w:rPr>
+                  <w:rFonts w:ascii="Cambria Math" w:hAnsi="Cambria Math"/>
+                  <w:i/>
+                </w:rPr>
+              </m:ctrlPr>
+            </m:sSubPr>
+            <m:e>
+              <m:r>
+                <w:rPr>
+                  <w:rFonts w:ascii="Cambria Math" w:hAnsi="Cambria Math"/>
+                </w:rPr>
+                <m:t>k</m:t>
+              </m:r>
+            </m:e>
+            <m:sub>
+              <m:r>
+                <w:rPr>
+                  <w:rFonts w:ascii="Cambria Math" w:hAnsi="Cambria Math"/>
+                </w:rPr>
+                <m:t>width</m:t>
+              </m:r>
+            </m:sub>
+          </m:sSub>
+          <m:r>
+            <w:rPr>
+              <w:rFonts w:ascii="Cambria Math" w:hAnsi="Cambria Math"/>
+            </w:rPr>
+            <m:t xml:space="preserve">* </m:t>
+          </m:r>
+          <m:r>
+            <w:rPr>
+              <w:rFonts w:ascii="Cambria Math" w:hAnsi="Cambria Math"/>
+              <w:color w:val="6897BB"/>
+            </w:rPr>
+            <m:t>0.5</m:t>
+          </m:r>
+          <m:r>
+            <w:rPr>
+              <w:rFonts w:ascii="Cambria Math" w:hAnsi="Cambria Math"/>
+              <w:color w:val="6897BB"/>
             </w:rPr>
             <w:br/>
+          </m:r>
+        </m:oMath>
+        <m:oMath>
+          <m:r>
+            <w:rPr>
+              <w:rFonts w:ascii="Cambria Math" w:hAnsi="Cambria Math"/>
+            </w:rPr>
+            <m:t>0.001</m:t>
+          </m:r>
+          <m:r>
+            <w:rPr>
+              <w:rFonts w:ascii="Cambria Math" w:hAnsi="Cambria Math"/>
+            </w:rPr>
+            <m:t>≤</m:t>
+          </m:r>
+          <m:r>
+            <w:rPr>
+              <w:rFonts w:ascii="Cambria Math" w:hAnsi="Cambria Math"/>
+            </w:rPr>
+            <m:t>distanc</m:t>
+          </m:r>
+          <m:sSub>
+            <m:sSubPr>
+              <m:ctrlPr>
+                <w:rPr>
+                  <w:rFonts w:ascii="Cambria Math" w:hAnsi="Cambria Math"/>
+                  <w:i/>
+                </w:rPr>
+              </m:ctrlPr>
+            </m:sSubPr>
+            <m:e>
+              <m:r>
+                <w:rPr>
+                  <w:rFonts w:ascii="Cambria Math" w:hAnsi="Cambria Math"/>
+                </w:rPr>
+                <m:t>e</m:t>
+              </m:r>
+            </m:e>
+            <m:sub>
+              <m:r>
+                <w:rPr>
+                  <w:rFonts w:ascii="Cambria Math" w:hAnsi="Cambria Math"/>
+                </w:rPr>
+                <m:t>reward</m:t>
+              </m:r>
+            </m:sub>
+          </m:sSub>
+          <m:r>
+            <w:rPr>
+              <w:rFonts w:ascii="Cambria Math" w:hAnsi="Cambria Math"/>
+            </w:rPr>
+            <m:t>≤</m:t>
+          </m:r>
+          <m:r>
+            <w:rPr>
+              <w:rFonts w:ascii="Cambria Math" w:hAnsi="Cambria Math"/>
+            </w:rPr>
+            <m:t>1</m:t>
           </m:r>
         </m:oMath>
       </m:oMathPara>
@@ -1490,6 +1639,7 @@
   <w:style w:type="character" w:default="1" w:styleId="DefaultParagraphFont">
     <w:name w:val="Default Paragraph Font"/>
     <w:uiPriority w:val="1"/>
+    <w:semiHidden/>
     <w:unhideWhenUsed/>
   </w:style>
   <w:style w:type="table" w:default="1" w:styleId="TableNormal">
@@ -1532,6 +1682,56 @@
     <w:rsid w:val="007D553C"/>
     <w:rPr>
       <w:color w:val="808080"/>
+    </w:rPr>
+  </w:style>
+  <w:style w:type="paragraph" w:styleId="HTMLPreformatted">
+    <w:name w:val="HTML Preformatted"/>
+    <w:basedOn w:val="Normal"/>
+    <w:link w:val="HTMLPreformattedChar"/>
+    <w:uiPriority w:val="99"/>
+    <w:semiHidden/>
+    <w:unhideWhenUsed/>
+    <w:rsid w:val="00561A52"/>
+    <w:pPr>
+      <w:tabs>
+        <w:tab w:val="left" w:pos="916"/>
+        <w:tab w:val="left" w:pos="1832"/>
+        <w:tab w:val="left" w:pos="2748"/>
+        <w:tab w:val="left" w:pos="3664"/>
+        <w:tab w:val="left" w:pos="4580"/>
+        <w:tab w:val="left" w:pos="5496"/>
+        <w:tab w:val="left" w:pos="6412"/>
+        <w:tab w:val="left" w:pos="7328"/>
+        <w:tab w:val="left" w:pos="8244"/>
+        <w:tab w:val="left" w:pos="9160"/>
+        <w:tab w:val="left" w:pos="10076"/>
+        <w:tab w:val="left" w:pos="10992"/>
+        <w:tab w:val="left" w:pos="11908"/>
+        <w:tab w:val="left" w:pos="12824"/>
+        <w:tab w:val="left" w:pos="13740"/>
+        <w:tab w:val="left" w:pos="14656"/>
+      </w:tabs>
+      <w:spacing w:after="0" w:line="240" w:lineRule="auto"/>
+    </w:pPr>
+    <w:rPr>
+      <w:rFonts w:ascii="Courier New" w:eastAsia="Times New Roman" w:hAnsi="Courier New" w:cs="Courier New"/>
+      <w:sz w:val="20"/>
+      <w:szCs w:val="20"/>
+      <w:lang w:eastAsia="en-CA"/>
+    </w:rPr>
+  </w:style>
+  <w:style w:type="character" w:customStyle="1" w:styleId="HTMLPreformattedChar">
+    <w:name w:val="HTML Preformatted Char"/>
+    <w:basedOn w:val="DefaultParagraphFont"/>
+    <w:link w:val="HTMLPreformatted"/>
+    <w:uiPriority w:val="99"/>
+    <w:semiHidden/>
+    <w:rsid w:val="00561A52"/>
+    <w:rPr>
+      <w:rFonts w:ascii="Courier New" w:eastAsia="Times New Roman" w:hAnsi="Courier New" w:cs="Courier New"/>
+      <w:sz w:val="20"/>
+      <w:szCs w:val="20"/>
+      <w:lang w:eastAsia="en-CA"/>
     </w:rPr>
   </w:style>
 </w:styles>
@@ -1830,4 +2030,16 @@
     </a:ext>
   </a:extLst>
 </a:theme>
+</file>
+
+<file path=customXml/item1.xml><?xml version="1.0" encoding="utf-8"?>
+<b:Sources xmlns:b="http://schemas.openxmlformats.org/officeDocument/2006/bibliography" xmlns="http://schemas.openxmlformats.org/officeDocument/2006/bibliography" SelectedStyle="\APASixthEditionOfficeOnline.xsl" StyleName="APA" Version="6"/>
+</file>
+
+<file path=customXml/itemProps1.xml><?xml version="1.0" encoding="utf-8"?>
+<ds:datastoreItem xmlns:ds="http://schemas.openxmlformats.org/officeDocument/2006/customXml" ds:itemID="{F8AF246D-5BDB-46EB-A1B3-E680A7DF3725}">
+  <ds:schemaRefs>
+    <ds:schemaRef ds:uri="http://schemas.openxmlformats.org/officeDocument/2006/bibliography"/>
+  </ds:schemaRefs>
+</ds:datastoreItem>
 </file>
</xml_diff>